<commit_message>
Añadidos los archivos de la práctica 2
</commit_message>
<xml_diff>
--- a/practica1/Soper.docx
+++ b/practica1/Soper.docx
@@ -5072,7 +5072,6 @@
       <w:pPr>
         <w:jc w:val="center"/>
         <w:rPr>
-          <w:rFonts w:eastAsiaTheme="minorEastAsia"/>
           <w:lang w:val="es-ES"/>
         </w:rPr>
       </w:pPr>
@@ -5082,10 +5081,10 @@
           <w:lang w:val="es-ES"/>
         </w:rPr>
         <w:drawing>
-          <wp:inline distT="0" distB="0" distL="0" distR="0" wp14:anchorId="54E8C69B" wp14:editId="0C00C9C7">
-            <wp:extent cx="5943600" cy="704850"/>
-            <wp:effectExtent l="0" t="0" r="0" b="0"/>
-            <wp:docPr id="3" name="Picture 3"/>
+          <wp:inline distT="0" distB="0" distL="0" distR="0" wp14:anchorId="7E7B2C42" wp14:editId="65F381A9">
+            <wp:extent cx="5939790" cy="1892300"/>
+            <wp:effectExtent l="0" t="0" r="3810" b="0"/>
+            <wp:docPr id="4" name="Picture 4"/>
             <wp:cNvGraphicFramePr>
               <a:graphicFrameLocks xmlns:a="http://schemas.openxmlformats.org/drawingml/2006/main" noChangeAspect="1"/>
             </wp:cNvGraphicFramePr>
@@ -5093,7 +5092,7 @@
               <a:graphicData uri="http://schemas.openxmlformats.org/drawingml/2006/picture">
                 <pic:pic xmlns:pic="http://schemas.openxmlformats.org/drawingml/2006/picture">
                   <pic:nvPicPr>
-                    <pic:cNvPr id="0" name="Picture 1"/>
+                    <pic:cNvPr id="0" name="Picture 2"/>
                     <pic:cNvPicPr>
                       <a:picLocks noChangeAspect="1" noChangeArrowheads="1"/>
                     </pic:cNvPicPr>
@@ -5114,7 +5113,7 @@
                   <pic:spPr bwMode="auto">
                     <a:xfrm>
                       <a:off x="0" y="0"/>
-                      <a:ext cx="5943600" cy="704850"/>
+                      <a:ext cx="5939790" cy="1892300"/>
                     </a:xfrm>
                     <a:prstGeom prst="rect">
                       <a:avLst/>
@@ -5130,20 +5129,6 @@
           </wp:inline>
         </w:drawing>
       </w:r>
-    </w:p>
-    <w:p>
-      <w:pPr>
-        <w:rPr>
-          <w:lang w:val="es-ES"/>
-        </w:rPr>
-      </w:pPr>
-    </w:p>
-    <w:p>
-      <w:pPr>
-        <w:rPr>
-          <w:lang w:val="es-ES"/>
-        </w:rPr>
-      </w:pPr>
     </w:p>
     <w:p>
       <w:pPr>

</xml_diff>